<commit_message>
Opdateret Sekvens Diagram & Brugergrænseflade
</commit_message>
<xml_diff>
--- a/System udvikling/Brugergrænseflade.docx
+++ b/System udvikling/Brugergrænseflade.docx
@@ -133,14 +133,27 @@
       <w:r>
         <w:t xml:space="preserve">Figur </w:t>
       </w:r>
-      <w:fldSimple w:instr=" SEQ Figur \* ARABIC ">
-        <w:r>
-          <w:rPr>
-            <w:noProof/>
-          </w:rPr>
-          <w:t>1</w:t>
-        </w:r>
-      </w:fldSimple>
+      <w:r>
+        <w:fldChar w:fldCharType="begin"/>
+      </w:r>
+      <w:r>
+        <w:instrText xml:space="preserve"> SEQ Figur \* ARABIC </w:instrText>
+      </w:r>
+      <w:r>
+        <w:fldChar w:fldCharType="separate"/>
+      </w:r>
+      <w:r>
+        <w:rPr>
+          <w:noProof/>
+        </w:rPr>
+        <w:t>1</w:t>
+      </w:r>
+      <w:r>
+        <w:rPr>
+          <w:noProof/>
+        </w:rPr>
+        <w:fldChar w:fldCharType="end"/>
+      </w:r>
       <w:r>
         <w:t xml:space="preserve"> – Skitse over Bestilling</w:t>
       </w:r>
@@ -149,40 +162,42 @@
       <w:r>
         <w:t>Ydermere har vi for at brugeren nemmer</w:t>
       </w:r>
+      <w:r>
+        <w:t>e</w:t>
+      </w:r>
+      <w:r>
+        <w:t xml:space="preserve"> kan bevare overblikket valgt at m</w:t>
+      </w:r>
+      <w:r>
+        <w:t xml:space="preserve">an trinvis udfylder </w:t>
+      </w:r>
+      <w:r>
+        <w:t>ordre</w:t>
+      </w:r>
+      <w:r>
+        <w:t>n</w:t>
+      </w:r>
+      <w:r>
+        <w:t>.</w:t>
+      </w:r>
+      <w:r>
+        <w:t xml:space="preserve"> Så man starter med at udfylde informationer om kunden samt ordren</w:t>
+      </w:r>
+      <w:r>
+        <w:t>,</w:t>
+      </w:r>
+      <w:r>
+        <w:t xml:space="preserve"> hvorefter ved klik på videre kommer man til hvor man kan tilføje</w:t>
+      </w:r>
+      <w:r>
+        <w:t xml:space="preserve"> vare ting ordren. Dette  er  </w:t>
+      </w:r>
       <w:bookmarkStart w:id="0" w:name="_GoBack"/>
       <w:bookmarkEnd w:id="0"/>
       <w:r>
-        <w:t>e</w:t>
-      </w:r>
-      <w:r>
-        <w:t xml:space="preserve"> kan bevare overblikket valgt at man trinvis udfylder alle til en ordre. </w:t>
+        <w:t>tydeliggjort i navigationsdiagrammet nedenfor.</w:t>
       </w:r>
     </w:p>
-    <w:p>
-      <w:r>
-        <w:t xml:space="preserve">&lt; Indsæt billeder der viser trin </w:t>
-      </w:r>
-      <w:r>
-        <w:sym w:font="Wingdings" w:char="F0E0"/>
-      </w:r>
-      <w:r>
-        <w:t xml:space="preserve"> </w:t>
-      </w:r>
-      <w:r>
-        <w:sym w:font="Wingdings" w:char="F0E0"/>
-      </w:r>
-      <w:r>
-        <w:t xml:space="preserve"> </w:t>
-      </w:r>
-      <w:r>
-        <w:sym w:font="Wingdings" w:char="F0E0"/>
-      </w:r>
-      <w:r>
-        <w:t xml:space="preserve"> &gt;</w:t>
-      </w:r>
-    </w:p>
-    <w:p/>
-    <w:p/>
     <w:p>
       <w:r>
         <w:rPr>
@@ -196,7 +211,6 @@
     </w:p>
     <w:p>
       <w:r>
-        <w:lastRenderedPageBreak/>
         <w:t>Vi har valgt at lave et navigationsdiagram over salg, der viser navigationen i programmet fra det åbnes til salget er udført.</w:t>
       </w:r>
       <w:r>
@@ -212,6 +226,7 @@
         </w:numPr>
       </w:pPr>
       <w:r>
+        <w:lastRenderedPageBreak/>
         <w:t>Lyn Salg:</w:t>
       </w:r>
       <w:r>
@@ -320,14 +335,27 @@
       <w:r>
         <w:t xml:space="preserve">Figur </w:t>
       </w:r>
-      <w:fldSimple w:instr=" SEQ Figur \* ARABIC ">
-        <w:r>
-          <w:rPr>
-            <w:noProof/>
-          </w:rPr>
-          <w:t>2</w:t>
-        </w:r>
-      </w:fldSimple>
+      <w:r>
+        <w:fldChar w:fldCharType="begin"/>
+      </w:r>
+      <w:r>
+        <w:instrText xml:space="preserve"> SEQ Figur \* ARABIC </w:instrText>
+      </w:r>
+      <w:r>
+        <w:fldChar w:fldCharType="separate"/>
+      </w:r>
+      <w:r>
+        <w:rPr>
+          <w:noProof/>
+        </w:rPr>
+        <w:t>2</w:t>
+      </w:r>
+      <w:r>
+        <w:rPr>
+          <w:noProof/>
+        </w:rPr>
+        <w:fldChar w:fldCharType="end"/>
+      </w:r>
       <w:r>
         <w:t xml:space="preserve"> - Navigationsdiagram over Salg</w:t>
       </w:r>
@@ -1406,7 +1434,7 @@
 </file>
 
 <file path=customXml/itemProps1.xml><?xml version="1.0" encoding="utf-8"?>
-<ds:datastoreItem xmlns:ds="http://schemas.openxmlformats.org/officeDocument/2006/customXml" ds:itemID="{26355C17-EDF4-4FA8-A2CA-5FCB7B6A1F5B}">
+<ds:datastoreItem xmlns:ds="http://schemas.openxmlformats.org/officeDocument/2006/customXml" ds:itemID="{C3B47F3F-A61D-4616-85C7-6F48BEB7241F}">
   <ds:schemaRefs>
     <ds:schemaRef ds:uri="http://schemas.openxmlformats.org/officeDocument/2006/bibliography"/>
   </ds:schemaRefs>

</xml_diff>